<commit_message>
4th commit from Mac
</commit_message>
<xml_diff>
--- a/Insertion Sort.docx
+++ b/Insertion Sort.docx
@@ -443,6 +443,39 @@
           <w:lang w:val="en-US"/>
         </w:rPr>
         <w:t xml:space="preserve"> commit from Win10;</w:t>
+      </w:r>
+    </w:p>
+    <w:p>
+      <w:pPr>
+        <w:rPr>
+          <w:lang w:val="en-US"/>
+        </w:rPr>
+      </w:pPr>
+    </w:p>
+    <w:p>
+      <w:pPr>
+        <w:rPr>
+          <w:lang w:val="en-US"/>
+        </w:rPr>
+      </w:pPr>
+      <w:r>
+        <w:rPr>
+          <w:lang w:val="en-US"/>
+        </w:rPr>
+        <w:t>4</w:t>
+      </w:r>
+      <w:r>
+        <w:rPr>
+          <w:vertAlign w:val="superscript"/>
+          <w:lang w:val="en-US"/>
+        </w:rPr>
+        <w:t>th</w:t>
+      </w:r>
+      <w:r>
+        <w:rPr>
+          <w:lang w:val="en-US"/>
+        </w:rPr>
+        <w:t xml:space="preserve"> commit again from Mac;</w:t>
       </w:r>
       <w:bookmarkStart w:id="0" w:name="_GoBack"/>
       <w:bookmarkEnd w:id="0"/>
@@ -477,7 +510,7 @@
     </w:rPrDefault>
     <w:pPrDefault/>
   </w:docDefaults>
-  <w:latentStyles w:defLockedState="0" w:defUIPriority="99" w:defSemiHidden="0" w:defUnhideWhenUsed="0" w:defQFormat="0" w:count="376">
+  <w:latentStyles w:defLockedState="0" w:defUIPriority="99" w:defSemiHidden="0" w:defUnhideWhenUsed="0" w:defQFormat="0" w:count="375">
     <w:lsdException w:name="Normal" w:uiPriority="0" w:qFormat="1"/>
     <w:lsdException w:name="heading 1" w:uiPriority="9" w:qFormat="1"/>
     <w:lsdException w:name="heading 2" w:semiHidden="1" w:uiPriority="9" w:unhideWhenUsed="1" w:qFormat="1"/>
@@ -583,6 +616,7 @@
     <w:lsdException w:name="HTML Sample" w:semiHidden="1" w:unhideWhenUsed="1"/>
     <w:lsdException w:name="HTML Typewriter" w:semiHidden="1" w:unhideWhenUsed="1"/>
     <w:lsdException w:name="HTML Variable" w:semiHidden="1" w:unhideWhenUsed="1"/>
+    <w:lsdException w:name="Normal Table" w:semiHidden="1" w:unhideWhenUsed="1"/>
     <w:lsdException w:name="annotation subject" w:semiHidden="1" w:unhideWhenUsed="1"/>
     <w:lsdException w:name="No List" w:semiHidden="1" w:unhideWhenUsed="1"/>
     <w:lsdException w:name="Outline List 1" w:semiHidden="1" w:unhideWhenUsed="1"/>
@@ -629,8 +663,10 @@
     <w:lsdException w:name="Table Subtle 2" w:semiHidden="1" w:unhideWhenUsed="1"/>
     <w:lsdException w:name="Table Web 1" w:semiHidden="1" w:unhideWhenUsed="1"/>
     <w:lsdException w:name="Table Web 2" w:semiHidden="1" w:unhideWhenUsed="1"/>
+    <w:lsdException w:name="Table Web 3" w:semiHidden="1" w:unhideWhenUsed="1"/>
     <w:lsdException w:name="Balloon Text" w:semiHidden="1" w:unhideWhenUsed="1"/>
     <w:lsdException w:name="Table Grid" w:uiPriority="39"/>
+    <w:lsdException w:name="Table Theme" w:semiHidden="1" w:unhideWhenUsed="1"/>
     <w:lsdException w:name="Placeholder Text" w:semiHidden="1"/>
     <w:lsdException w:name="No Spacing" w:uiPriority="1" w:qFormat="1"/>
     <w:lsdException w:name="Light Shading" w:uiPriority="60"/>
@@ -850,7 +886,6 @@
     <w:lsdException w:name="Smart Hyperlink" w:semiHidden="1" w:unhideWhenUsed="1"/>
     <w:lsdException w:name="Hashtag" w:semiHidden="1" w:unhideWhenUsed="1"/>
     <w:lsdException w:name="Unresolved Mention" w:semiHidden="1" w:unhideWhenUsed="1"/>
-    <w:lsdException w:name="Smart Link" w:semiHidden="1" w:unhideWhenUsed="1"/>
   </w:latentStyles>
   <w:style w:type="paragraph" w:default="1" w:styleId="Normal">
     <w:name w:val="Normal"/>

</xml_diff>